<commit_message>
All Chapters included with headings (incomplete notes)
</commit_message>
<xml_diff>
--- a/Economics/Econ 102/Chapter 2 - The Economic Problem.docx
+++ b/Economics/Econ 102/Chapter 2 - The Economic Problem.docx
@@ -97,8 +97,8 @@
         </w:rPr>
         <w:drawing>
           <wp:inline distT="0" distB="0" distL="0" distR="0" wp14:anchorId="6F6783AA" wp14:editId="6E3937C6">
-            <wp:extent cx="5943600" cy="3769995"/>
-            <wp:effectExtent l="0" t="0" r="0" b="1905"/>
+            <wp:extent cx="4335439" cy="2749947"/>
+            <wp:effectExtent l="0" t="0" r="8255" b="0"/>
             <wp:docPr id="1" name="Picture 1"/>
             <wp:cNvGraphicFramePr>
               <a:graphicFrameLocks xmlns:a="http://schemas.openxmlformats.org/drawingml/2006/main" noChangeAspect="1"/>
@@ -119,7 +119,7 @@
                   <pic:spPr>
                     <a:xfrm>
                       <a:off x="0" y="0"/>
-                      <a:ext cx="5943600" cy="3769995"/>
+                      <a:ext cx="4347583" cy="2757650"/>
                     </a:xfrm>
                     <a:prstGeom prst="rect">
                       <a:avLst/>
@@ -437,22 +437,6 @@
         <w:spacing w:line="240" w:lineRule="auto"/>
         <w:rPr>
           <w:rFonts w:ascii="Arial" w:hAnsi="Arial" w:cs="Arial"/>
-        </w:rPr>
-      </w:pPr>
-    </w:p>
-    <w:p>
-      <w:pPr>
-        <w:spacing w:line="240" w:lineRule="auto"/>
-        <w:rPr>
-          <w:rFonts w:ascii="Arial" w:hAnsi="Arial" w:cs="Arial"/>
-        </w:rPr>
-      </w:pPr>
-    </w:p>
-    <w:p>
-      <w:pPr>
-        <w:spacing w:line="240" w:lineRule="auto"/>
-        <w:rPr>
-          <w:rFonts w:ascii="Arial" w:hAnsi="Arial" w:cs="Arial"/>
           <w:b/>
           <w:bCs/>
         </w:rPr>
@@ -475,8 +459,6 @@
           <w:bCs/>
         </w:rPr>
       </w:pPr>
-      <w:bookmarkStart w:id="0" w:name="_GoBack"/>
-      <w:bookmarkEnd w:id="0"/>
     </w:p>
     <w:p>
       <w:pPr>
@@ -557,37 +539,7 @@
           <w:szCs w:val="20"/>
           <w:lang w:bidi="hi-IN"/>
         </w:rPr>
-        <w:t>Principle of D</w:t>
-      </w:r>
-      <w:r>
-        <w:rPr>
-          <w:rFonts w:ascii="Arial" w:hAnsi="Arial" w:cs="Mangal"/>
-          <w:b/>
-          <w:bCs/>
-          <w:szCs w:val="20"/>
-          <w:lang w:bidi="hi-IN"/>
-        </w:rPr>
-        <w:t>ecreasing</w:t>
-      </w:r>
-      <w:r>
-        <w:rPr>
-          <w:rFonts w:ascii="Arial" w:hAnsi="Arial" w:cs="Mangal"/>
-          <w:b/>
-          <w:bCs/>
-          <w:szCs w:val="20"/>
-          <w:lang w:bidi="hi-IN"/>
-        </w:rPr>
-        <w:t xml:space="preserve"> Marginal Benefit</w:t>
-      </w:r>
-      <w:r>
-        <w:rPr>
-          <w:rFonts w:ascii="Arial" w:hAnsi="Arial" w:cs="Mangal"/>
-          <w:b/>
-          <w:bCs/>
-          <w:szCs w:val="20"/>
-          <w:lang w:bidi="hi-IN"/>
-        </w:rPr>
-        <w:t xml:space="preserve"> – “</w:t>
+        <w:t>Principle of Decreasing Marginal Benefit – “</w:t>
       </w:r>
       <w:r>
         <w:rPr>
@@ -605,6 +557,165 @@
         </w:rPr>
         <w:t>.”</w:t>
       </w:r>
+    </w:p>
+    <w:p>
+      <w:pPr>
+        <w:spacing w:line="240" w:lineRule="auto"/>
+        <w:rPr>
+          <w:rFonts w:ascii="Arial" w:hAnsi="Arial" w:cs="Arial"/>
+          <w:i/>
+          <w:iCs/>
+        </w:rPr>
+      </w:pPr>
+      <w:r>
+        <w:rPr>
+          <w:noProof/>
+        </w:rPr>
+        <w:drawing>
+          <wp:inline distT="0" distB="0" distL="0" distR="0" wp14:anchorId="04EBD24D" wp14:editId="65EF82A7">
+            <wp:extent cx="5222543" cy="3050947"/>
+            <wp:effectExtent l="0" t="0" r="0" b="0"/>
+            <wp:docPr id="5" name="Picture 5"/>
+            <wp:cNvGraphicFramePr>
+              <a:graphicFrameLocks xmlns:a="http://schemas.openxmlformats.org/drawingml/2006/main" noChangeAspect="1"/>
+            </wp:cNvGraphicFramePr>
+            <a:graphic xmlns:a="http://schemas.openxmlformats.org/drawingml/2006/main">
+              <a:graphicData uri="http://schemas.openxmlformats.org/drawingml/2006/picture">
+                <pic:pic xmlns:pic="http://schemas.openxmlformats.org/drawingml/2006/picture">
+                  <pic:nvPicPr>
+                    <pic:cNvPr id="1" name=""/>
+                    <pic:cNvPicPr/>
+                  </pic:nvPicPr>
+                  <pic:blipFill>
+                    <a:blip r:embed="rId7"/>
+                    <a:stretch>
+                      <a:fillRect/>
+                    </a:stretch>
+                  </pic:blipFill>
+                  <pic:spPr>
+                    <a:xfrm>
+                      <a:off x="0" y="0"/>
+                      <a:ext cx="5229877" cy="3055232"/>
+                    </a:xfrm>
+                    <a:prstGeom prst="rect">
+                      <a:avLst/>
+                    </a:prstGeom>
+                  </pic:spPr>
+                </pic:pic>
+              </a:graphicData>
+            </a:graphic>
+          </wp:inline>
+        </w:drawing>
+      </w:r>
+    </w:p>
+    <w:p>
+      <w:pPr>
+        <w:spacing w:line="240" w:lineRule="auto"/>
+        <w:rPr>
+          <w:rFonts w:ascii="Arial" w:hAnsi="Arial" w:cs="Arial"/>
+        </w:rPr>
+      </w:pPr>
+    </w:p>
+    <w:p>
+      <w:pPr>
+        <w:spacing w:line="240" w:lineRule="auto"/>
+        <w:rPr>
+          <w:rFonts w:ascii="Arial" w:hAnsi="Arial" w:cs="Arial"/>
+        </w:rPr>
+      </w:pPr>
+    </w:p>
+    <w:p>
+      <w:pPr>
+        <w:spacing w:line="240" w:lineRule="auto"/>
+        <w:rPr>
+          <w:rFonts w:ascii="Arial" w:hAnsi="Arial" w:cs="Arial"/>
+          <w:i/>
+          <w:iCs/>
+        </w:rPr>
+      </w:pPr>
+      <w:r>
+        <w:rPr>
+          <w:rFonts w:ascii="Arial" w:hAnsi="Arial" w:cs="Arial"/>
+          <w:i/>
+          <w:iCs/>
+        </w:rPr>
+        <w:lastRenderedPageBreak/>
+        <w:t>Allocative Efficiency</w:t>
+      </w:r>
+    </w:p>
+    <w:p>
+      <w:pPr>
+        <w:spacing w:line="240" w:lineRule="auto"/>
+        <w:rPr>
+          <w:rFonts w:ascii="Arial" w:hAnsi="Arial" w:cs="Arial"/>
+        </w:rPr>
+      </w:pPr>
+      <w:r>
+        <w:rPr>
+          <w:rFonts w:ascii="Arial" w:hAnsi="Arial" w:cs="Arial"/>
+        </w:rPr>
+        <w:t>The point of allocative efficiency Is the point on the PPF at which marginal benefit = marginal cost</w:t>
+      </w:r>
+    </w:p>
+    <w:p>
+      <w:pPr>
+        <w:spacing w:line="240" w:lineRule="auto"/>
+        <w:rPr>
+          <w:rFonts w:ascii="Arial" w:hAnsi="Arial" w:cs="Arial"/>
+        </w:rPr>
+      </w:pPr>
+      <w:r>
+        <w:rPr>
+          <w:rFonts w:ascii="Arial" w:hAnsi="Arial" w:cs="Arial"/>
+        </w:rPr>
+        <w:t>On graph, this is the point of intersection between marginal cost and marginal benefit</w:t>
+      </w:r>
+    </w:p>
+    <w:p>
+      <w:pPr>
+        <w:spacing w:line="240" w:lineRule="auto"/>
+        <w:rPr>
+          <w:rFonts w:ascii="Arial" w:hAnsi="Arial" w:cs="Arial"/>
+        </w:rPr>
+      </w:pPr>
+    </w:p>
+    <w:p>
+      <w:pPr>
+        <w:pStyle w:val="Heading1"/>
+        <w:rPr>
+          <w:rFonts w:ascii="Arial" w:hAnsi="Arial" w:cs="Arial"/>
+          <w:color w:val="auto"/>
+          <w:sz w:val="22"/>
+          <w:szCs w:val="22"/>
+        </w:rPr>
+      </w:pPr>
+      <w:r>
+        <w:rPr>
+          <w:rFonts w:ascii="Arial" w:hAnsi="Arial" w:cs="Arial"/>
+          <w:color w:val="auto"/>
+          <w:sz w:val="28"/>
+          <w:szCs w:val="28"/>
+        </w:rPr>
+        <w:t>Economic Growth</w:t>
+      </w:r>
+      <w:bookmarkStart w:id="0" w:name="_GoBack"/>
+      <w:bookmarkEnd w:id="0"/>
+    </w:p>
+    <w:p>
+      <w:pPr>
+        <w:spacing w:line="240" w:lineRule="auto"/>
+        <w:rPr>
+          <w:rFonts w:ascii="Arial" w:hAnsi="Arial" w:cs="Arial"/>
+        </w:rPr>
+      </w:pPr>
+    </w:p>
+    <w:p>
+      <w:pPr>
+        <w:spacing w:line="240" w:lineRule="auto"/>
+        <w:rPr>
+          <w:rFonts w:ascii="Arial" w:hAnsi="Arial" w:cs="Arial"/>
+        </w:rPr>
+      </w:pPr>
     </w:p>
     <w:sectPr>
       <w:pgSz w:w="12240" w:h="15840"/>

</xml_diff>